<commit_message>
Revert "Design and Quality"
This reverts commit 39968fbd1a998019d236445cf939dd95a4ca9277.
</commit_message>
<xml_diff>
--- a/Project End Processes/Design and Quality.docx
+++ b/Project End Processes/Design and Quality.docx
@@ -100,8 +100,6 @@
         </w:rPr>
         <w:t>Having human issues or errors such as Personal, integrity, confidence, motivation, team spirit, good relationships.</w:t>
       </w:r>
-      <w:bookmarkStart w:id="0" w:name="_GoBack"/>
-      <w:bookmarkEnd w:id="0"/>
     </w:p>
     <w:p>
       <w:pPr>
@@ -323,7 +321,23 @@
           <w:sz w:val="24"/>
           <w:szCs w:val="24"/>
         </w:rPr>
-        <w:t>and Coding. Here, we used ReactionCommerce as our platform, Meteor as our framework, and MongoDB as our database. This platform provides more functionalities, nut we only focus on client requirements.</w:t>
+        <w:t xml:space="preserve">and Coding. Here, we used </w:t>
+      </w:r>
+      <w:proofErr w:type="spellStart"/>
+      <w:r>
+        <w:rPr>
+          <w:sz w:val="24"/>
+          <w:szCs w:val="24"/>
+        </w:rPr>
+        <w:t>ReactionCommerce</w:t>
+      </w:r>
+      <w:proofErr w:type="spellEnd"/>
+      <w:r>
+        <w:rPr>
+          <w:sz w:val="24"/>
+          <w:szCs w:val="24"/>
+        </w:rPr>
+        <w:t xml:space="preserve"> as our platform, Meteor as our framework, and MongoDB as our database. This platform provides more functionalities, nut we only focus on client requirements.</w:t>
       </w:r>
     </w:p>
     <w:p>
@@ -392,7 +406,59 @@
           <w:szCs w:val="24"/>
           <w:shd w:val="clear" w:color="auto" w:fill="FFFFFF"/>
         </w:rPr>
-        <w:t xml:space="preserve"> involved. These tools are new standards and update software over time, but the principle behind it is the same. We used ReactionCommerce as our website platform and Meteor as our framework.</w:t>
+        <w:t xml:space="preserve"> involved. These tools are new standard</w:t>
+      </w:r>
+      <w:r>
+        <w:rPr>
+          <w:rFonts w:cs="Arial"/>
+          <w:color w:val="212121"/>
+          <w:sz w:val="24"/>
+          <w:szCs w:val="24"/>
+          <w:shd w:val="clear" w:color="auto" w:fill="FFFFFF"/>
+        </w:rPr>
+        <w:t>s and update software over time</w:t>
+      </w:r>
+      <w:r>
+        <w:rPr>
+          <w:rFonts w:cs="Arial"/>
+          <w:color w:val="212121"/>
+          <w:sz w:val="24"/>
+          <w:szCs w:val="24"/>
+          <w:shd w:val="clear" w:color="auto" w:fill="FFFFFF"/>
+        </w:rPr>
+        <w:t xml:space="preserve">, but the </w:t>
+      </w:r>
+      <w:r>
+        <w:rPr>
+          <w:rFonts w:cs="Arial"/>
+          <w:color w:val="212121"/>
+          <w:sz w:val="24"/>
+          <w:szCs w:val="24"/>
+          <w:shd w:val="clear" w:color="auto" w:fill="FFFFFF"/>
+        </w:rPr>
+        <w:t xml:space="preserve">principle behind it is the same. We used </w:t>
+      </w:r>
+      <w:proofErr w:type="spellStart"/>
+      <w:r>
+        <w:rPr>
+          <w:rFonts w:cs="Arial"/>
+          <w:color w:val="212121"/>
+          <w:sz w:val="24"/>
+          <w:szCs w:val="24"/>
+          <w:shd w:val="clear" w:color="auto" w:fill="FFFFFF"/>
+        </w:rPr>
+        <w:t>ReactionCommerce</w:t>
+      </w:r>
+      <w:proofErr w:type="spellEnd"/>
+      <w:r>
+        <w:rPr>
+          <w:rFonts w:cs="Arial"/>
+          <w:color w:val="212121"/>
+          <w:sz w:val="24"/>
+          <w:szCs w:val="24"/>
+          <w:shd w:val="clear" w:color="auto" w:fill="FFFFFF"/>
+        </w:rPr>
+        <w:t xml:space="preserve"> as our website platform and Meteor as our framework.</w:t>
       </w:r>
     </w:p>
     <w:p>
@@ -863,7 +929,77 @@
           <w:szCs w:val="24"/>
           <w:shd w:val="clear" w:color="auto" w:fill="FFFFFF"/>
         </w:rPr>
-        <w:t>A portion of the user interface design quality by the layout. For example, designers, layout design is to consider whether the site layout to take into account, if the page is to keep the page a different consistency.</w:t>
+        <w:t xml:space="preserve">A portion of the user interface design quality by the </w:t>
+      </w:r>
+      <w:r>
+        <w:rPr>
+          <w:rFonts w:cs="Arial"/>
+          <w:color w:val="212121"/>
+          <w:sz w:val="24"/>
+          <w:szCs w:val="24"/>
+          <w:shd w:val="clear" w:color="auto" w:fill="FFFFFF"/>
+        </w:rPr>
+        <w:t>layout.</w:t>
+      </w:r>
+      <w:r>
+        <w:rPr>
+          <w:rFonts w:cs="Arial"/>
+          <w:color w:val="212121"/>
+          <w:sz w:val="24"/>
+          <w:szCs w:val="24"/>
+          <w:shd w:val="clear" w:color="auto" w:fill="FFFFFF"/>
+        </w:rPr>
+        <w:t xml:space="preserve"> For example, </w:t>
+      </w:r>
+      <w:r>
+        <w:rPr>
+          <w:rFonts w:cs="Arial"/>
+          <w:color w:val="212121"/>
+          <w:sz w:val="24"/>
+          <w:szCs w:val="24"/>
+          <w:shd w:val="clear" w:color="auto" w:fill="FFFFFF"/>
+        </w:rPr>
+        <w:t>designers,</w:t>
+      </w:r>
+      <w:r>
+        <w:rPr>
+          <w:rFonts w:cs="Arial"/>
+          <w:color w:val="212121"/>
+          <w:sz w:val="24"/>
+          <w:szCs w:val="24"/>
+          <w:shd w:val="clear" w:color="auto" w:fill="FFFFFF"/>
+        </w:rPr>
+        <w:t xml:space="preserve"> layout design is to consider whether the site layout to take into </w:t>
+      </w:r>
+      <w:r>
+        <w:rPr>
+          <w:rFonts w:cs="Arial"/>
+          <w:color w:val="212121"/>
+          <w:sz w:val="24"/>
+          <w:szCs w:val="24"/>
+          <w:shd w:val="clear" w:color="auto" w:fill="FFFFFF"/>
+        </w:rPr>
+        <w:t>account,</w:t>
+      </w:r>
+      <w:r>
+        <w:rPr>
+          <w:rFonts w:cs="Arial"/>
+          <w:color w:val="212121"/>
+          <w:sz w:val="24"/>
+          <w:szCs w:val="24"/>
+          <w:shd w:val="clear" w:color="auto" w:fill="FFFFFF"/>
+        </w:rPr>
+        <w:t xml:space="preserve"> if the page is to keep the page a different consistency</w:t>
+      </w:r>
+      <w:r>
+        <w:rPr>
+          <w:rFonts w:cs="Arial"/>
+          <w:color w:val="212121"/>
+          <w:sz w:val="24"/>
+          <w:szCs w:val="24"/>
+          <w:shd w:val="clear" w:color="auto" w:fill="FFFFFF"/>
+        </w:rPr>
+        <w:t>.</w:t>
       </w:r>
     </w:p>
     <w:p>
@@ -1066,7 +1202,197 @@
           <w:szCs w:val="24"/>
           <w:shd w:val="clear" w:color="auto" w:fill="FFFFFF"/>
         </w:rPr>
-        <w:t>Graphic design is visual communication processes and issues through the appropriate use of typography, space, image and colour to solve. Use a graphic designer to create a variety of ways, and the combination of texts, ideas and visual information symbols and images to create a presentation. Graphic designers can produce the end result combines typography, visual arts and page layout - use techniques. Graphic design often refers to both the method of communication (Design) are formed and the products they make (Design).</w:t>
+        <w:t xml:space="preserve">Graphic design is visual communication processes and issues through the appropriate use of typography, </w:t>
+      </w:r>
+      <w:r>
+        <w:rPr>
+          <w:rFonts w:cs="Arial"/>
+          <w:color w:val="212121"/>
+          <w:sz w:val="24"/>
+          <w:szCs w:val="24"/>
+          <w:shd w:val="clear" w:color="auto" w:fill="FFFFFF"/>
+        </w:rPr>
+        <w:t>space,</w:t>
+      </w:r>
+      <w:r>
+        <w:rPr>
+          <w:rFonts w:cs="Arial"/>
+          <w:color w:val="212121"/>
+          <w:sz w:val="24"/>
+          <w:szCs w:val="24"/>
+          <w:shd w:val="clear" w:color="auto" w:fill="FFFFFF"/>
+        </w:rPr>
+        <w:t xml:space="preserve"> image and </w:t>
+      </w:r>
+      <w:r>
+        <w:rPr>
+          <w:rFonts w:cs="Arial"/>
+          <w:color w:val="212121"/>
+          <w:sz w:val="24"/>
+          <w:szCs w:val="24"/>
+          <w:shd w:val="clear" w:color="auto" w:fill="FFFFFF"/>
+        </w:rPr>
+        <w:t>colour</w:t>
+      </w:r>
+      <w:r>
+        <w:rPr>
+          <w:rFonts w:cs="Arial"/>
+          <w:color w:val="212121"/>
+          <w:sz w:val="24"/>
+          <w:szCs w:val="24"/>
+          <w:shd w:val="clear" w:color="auto" w:fill="FFFFFF"/>
+        </w:rPr>
+        <w:t xml:space="preserve"> to </w:t>
+      </w:r>
+      <w:r>
+        <w:rPr>
+          <w:rFonts w:cs="Arial"/>
+          <w:color w:val="212121"/>
+          <w:sz w:val="24"/>
+          <w:szCs w:val="24"/>
+          <w:shd w:val="clear" w:color="auto" w:fill="FFFFFF"/>
+        </w:rPr>
+        <w:t>solve. U</w:t>
+      </w:r>
+      <w:r>
+        <w:rPr>
+          <w:rFonts w:cs="Arial"/>
+          <w:color w:val="212121"/>
+          <w:sz w:val="24"/>
+          <w:szCs w:val="24"/>
+          <w:shd w:val="clear" w:color="auto" w:fill="FFFFFF"/>
+        </w:rPr>
+        <w:t xml:space="preserve">se a graphic designer to create a variety of </w:t>
+      </w:r>
+      <w:r>
+        <w:rPr>
+          <w:rFonts w:cs="Arial"/>
+          <w:color w:val="212121"/>
+          <w:sz w:val="24"/>
+          <w:szCs w:val="24"/>
+          <w:shd w:val="clear" w:color="auto" w:fill="FFFFFF"/>
+        </w:rPr>
+        <w:t>ways,</w:t>
+      </w:r>
+      <w:r>
+        <w:rPr>
+          <w:rFonts w:cs="Arial"/>
+          <w:color w:val="212121"/>
+          <w:sz w:val="24"/>
+          <w:szCs w:val="24"/>
+          <w:shd w:val="clear" w:color="auto" w:fill="FFFFFF"/>
+        </w:rPr>
+        <w:t xml:space="preserve"> and the combination of </w:t>
+      </w:r>
+      <w:r>
+        <w:rPr>
+          <w:rFonts w:cs="Arial"/>
+          <w:color w:val="212121"/>
+          <w:sz w:val="24"/>
+          <w:szCs w:val="24"/>
+          <w:shd w:val="clear" w:color="auto" w:fill="FFFFFF"/>
+        </w:rPr>
+        <w:t>texts,</w:t>
+      </w:r>
+      <w:r>
+        <w:rPr>
+          <w:rFonts w:cs="Arial"/>
+          <w:color w:val="212121"/>
+          <w:sz w:val="24"/>
+          <w:szCs w:val="24"/>
+          <w:shd w:val="clear" w:color="auto" w:fill="FFFFFF"/>
+        </w:rPr>
+        <w:t xml:space="preserve"> ideas and visual information symbols and images to create a </w:t>
+      </w:r>
+      <w:r>
+        <w:rPr>
+          <w:rFonts w:cs="Arial"/>
+          <w:color w:val="212121"/>
+          <w:sz w:val="24"/>
+          <w:szCs w:val="24"/>
+          <w:shd w:val="clear" w:color="auto" w:fill="FFFFFF"/>
+        </w:rPr>
+        <w:t>presentation.</w:t>
+      </w:r>
+      <w:r>
+        <w:rPr>
+          <w:rFonts w:cs="Arial"/>
+          <w:color w:val="212121"/>
+          <w:sz w:val="24"/>
+          <w:szCs w:val="24"/>
+          <w:shd w:val="clear" w:color="auto" w:fill="FFFFFF"/>
+        </w:rPr>
+        <w:t xml:space="preserve"> Graphic designers can produce the end result combines </w:t>
+      </w:r>
+      <w:r>
+        <w:rPr>
+          <w:rFonts w:cs="Arial"/>
+          <w:color w:val="212121"/>
+          <w:sz w:val="24"/>
+          <w:szCs w:val="24"/>
+          <w:shd w:val="clear" w:color="auto" w:fill="FFFFFF"/>
+        </w:rPr>
+        <w:t>typography,</w:t>
+      </w:r>
+      <w:r>
+        <w:rPr>
+          <w:rFonts w:cs="Arial"/>
+          <w:color w:val="212121"/>
+          <w:sz w:val="24"/>
+          <w:szCs w:val="24"/>
+          <w:shd w:val="clear" w:color="auto" w:fill="FFFFFF"/>
+        </w:rPr>
+        <w:t xml:space="preserve"> visual arts and page layout - use </w:t>
+      </w:r>
+      <w:r>
+        <w:rPr>
+          <w:rFonts w:cs="Arial"/>
+          <w:color w:val="212121"/>
+          <w:sz w:val="24"/>
+          <w:szCs w:val="24"/>
+          <w:shd w:val="clear" w:color="auto" w:fill="FFFFFF"/>
+        </w:rPr>
+        <w:t>techniques.</w:t>
+      </w:r>
+      <w:r>
+        <w:rPr>
+          <w:rFonts w:cs="Arial"/>
+          <w:color w:val="212121"/>
+          <w:sz w:val="24"/>
+          <w:szCs w:val="24"/>
+          <w:shd w:val="clear" w:color="auto" w:fill="FFFFFF"/>
+        </w:rPr>
+        <w:t xml:space="preserve"> Graphic design often refers to both the method of communication </w:t>
+      </w:r>
+      <w:r>
+        <w:rPr>
+          <w:rFonts w:cs="Arial"/>
+          <w:color w:val="212121"/>
+          <w:sz w:val="24"/>
+          <w:szCs w:val="24"/>
+          <w:shd w:val="clear" w:color="auto" w:fill="FFFFFF"/>
+        </w:rPr>
+        <w:t>(Design)</w:t>
+      </w:r>
+      <w:r>
+        <w:rPr>
+          <w:rFonts w:cs="Arial"/>
+          <w:color w:val="212121"/>
+          <w:sz w:val="24"/>
+          <w:szCs w:val="24"/>
+          <w:shd w:val="clear" w:color="auto" w:fill="FFFFFF"/>
+        </w:rPr>
+        <w:t xml:space="preserve"> are formed and the products they make </w:t>
+      </w:r>
+      <w:r>
+        <w:rPr>
+          <w:rFonts w:cs="Arial"/>
+          <w:color w:val="212121"/>
+          <w:sz w:val="24"/>
+          <w:szCs w:val="24"/>
+          <w:shd w:val="clear" w:color="auto" w:fill="FFFFFF"/>
+        </w:rPr>
+        <w:t>(Design).</w:t>
       </w:r>
     </w:p>
     <w:p>
@@ -1187,7 +1513,27 @@
           <w:szCs w:val="24"/>
           <w:shd w:val="clear" w:color="auto" w:fill="FFFFFF"/>
         </w:rPr>
-        <w:t>The database design is to create a detailed data model of the database process. This data model contains structural data definition language of all logical and physical choices necessary design and physical storage parameters needed to develop, and can then be used to create a database. A complete model of attribution data contains detailed attributes for each unit. The long term database design can be used to describe the various parts of the structure of the database system. Logical data main design and appropriate considered used to store database structures.</w:t>
+        <w:t xml:space="preserve">The database design is to create a detailed data model of the database process. This data model contains structural data definition language of all logical and physical choices necessary design and physical storage parameters needed to develop, and can then be used to create a </w:t>
+      </w:r>
+      <w:r>
+        <w:rPr>
+          <w:rFonts w:cs="Arial"/>
+          <w:color w:val="212121"/>
+          <w:sz w:val="24"/>
+          <w:szCs w:val="24"/>
+          <w:shd w:val="clear" w:color="auto" w:fill="FFFFFF"/>
+        </w:rPr>
+        <w:t>database.</w:t>
+      </w:r>
+      <w:r>
+        <w:rPr>
+          <w:rFonts w:cs="Arial"/>
+          <w:color w:val="212121"/>
+          <w:sz w:val="24"/>
+          <w:szCs w:val="24"/>
+          <w:shd w:val="clear" w:color="auto" w:fill="FFFFFF"/>
+        </w:rPr>
+        <w:t xml:space="preserve"> A complete model of attribution data contains detailed attributes for each unit. The long term database design can be used to describe the various parts of the structure of the database system. Logical data main design and appropriate considered used to store database structures.</w:t>
       </w:r>
     </w:p>
     <w:p>
@@ -1215,18 +1561,48 @@
           <w:sz w:val="24"/>
           <w:szCs w:val="24"/>
         </w:rPr>
-        <w:t xml:space="preserve">We used MongoDB as our database because ReactionCommerce supports MongoDB. In this phase we only focus on Products schema collection. We created a table for Product schemas, identified relationship within them. </w:t>
-      </w:r>
+        <w:t xml:space="preserve">We used MongoDB as our database because </w:t>
+      </w:r>
+      <w:proofErr w:type="spellStart"/>
       <w:r>
         <w:rPr>
           <w:rFonts w:asciiTheme="minorHAnsi" w:hAnsiTheme="minorHAnsi"/>
+          <w:sz w:val="24"/>
+          <w:szCs w:val="24"/>
+        </w:rPr>
+        <w:t>ReactionCommerce</w:t>
+      </w:r>
+      <w:proofErr w:type="spellEnd"/>
+      <w:r>
+        <w:rPr>
+          <w:rFonts w:asciiTheme="minorHAnsi" w:hAnsiTheme="minorHAnsi"/>
+          <w:sz w:val="24"/>
+          <w:szCs w:val="24"/>
+        </w:rPr>
+        <w:t xml:space="preserve"> supports MongoDB. In this phase we only focus on Products schema collection. We created a table for Product schemas, identified relationship within them. </w:t>
+      </w:r>
+      <w:r>
+        <w:rPr>
+          <w:rFonts w:asciiTheme="minorHAnsi" w:hAnsiTheme="minorHAnsi"/>
           <w:color w:val="212121"/>
           <w:sz w:val="24"/>
           <w:szCs w:val="24"/>
           <w:lang w:val="en"/>
         </w:rPr>
-        <w:t>Once the relationship between the various information and dependencies have been identified, then the data may be mapped to arrange from the database management system to support the memory object logical structure.</w:t>
-      </w:r>
+        <w:t xml:space="preserve">Once the relationship between the various information and dependencies have been identified, then the data may be mapped to arrange from the database management system to support the memory object logical </w:t>
+      </w:r>
+      <w:r>
+        <w:rPr>
+          <w:rFonts w:asciiTheme="minorHAnsi" w:hAnsiTheme="minorHAnsi"/>
+          <w:color w:val="212121"/>
+          <w:sz w:val="24"/>
+          <w:szCs w:val="24"/>
+          <w:lang w:val="en"/>
+        </w:rPr>
+        <w:t>structure.</w:t>
+      </w:r>
+      <w:bookmarkStart w:id="0" w:name="_GoBack"/>
+      <w:bookmarkEnd w:id="0"/>
     </w:p>
     <w:sectPr>
       <w:pgSz w:w="11906" w:h="16838"/>

</xml_diff>

<commit_message>
Revert "Revert "Design and Quality""
This reverts commit 4f95c65d9be23b0f0f1f8be25578ef5839055e4a.
</commit_message>
<xml_diff>
--- a/Project End Processes/Design and Quality.docx
+++ b/Project End Processes/Design and Quality.docx
@@ -100,6 +100,8 @@
         </w:rPr>
         <w:t>Having human issues or errors such as Personal, integrity, confidence, motivation, team spirit, good relationships.</w:t>
       </w:r>
+      <w:bookmarkStart w:id="0" w:name="_GoBack"/>
+      <w:bookmarkEnd w:id="0"/>
     </w:p>
     <w:p>
       <w:pPr>
@@ -321,23 +323,7 @@
           <w:sz w:val="24"/>
           <w:szCs w:val="24"/>
         </w:rPr>
-        <w:t xml:space="preserve">and Coding. Here, we used </w:t>
-      </w:r>
-      <w:proofErr w:type="spellStart"/>
-      <w:r>
-        <w:rPr>
-          <w:sz w:val="24"/>
-          <w:szCs w:val="24"/>
-        </w:rPr>
-        <w:t>ReactionCommerce</w:t>
-      </w:r>
-      <w:proofErr w:type="spellEnd"/>
-      <w:r>
-        <w:rPr>
-          <w:sz w:val="24"/>
-          <w:szCs w:val="24"/>
-        </w:rPr>
-        <w:t xml:space="preserve"> as our platform, Meteor as our framework, and MongoDB as our database. This platform provides more functionalities, nut we only focus on client requirements.</w:t>
+        <w:t>and Coding. Here, we used ReactionCommerce as our platform, Meteor as our framework, and MongoDB as our database. This platform provides more functionalities, nut we only focus on client requirements.</w:t>
       </w:r>
     </w:p>
     <w:p>
@@ -406,59 +392,7 @@
           <w:szCs w:val="24"/>
           <w:shd w:val="clear" w:color="auto" w:fill="FFFFFF"/>
         </w:rPr>
-        <w:t xml:space="preserve"> involved. These tools are new standard</w:t>
-      </w:r>
-      <w:r>
-        <w:rPr>
-          <w:rFonts w:cs="Arial"/>
-          <w:color w:val="212121"/>
-          <w:sz w:val="24"/>
-          <w:szCs w:val="24"/>
-          <w:shd w:val="clear" w:color="auto" w:fill="FFFFFF"/>
-        </w:rPr>
-        <w:t>s and update software over time</w:t>
-      </w:r>
-      <w:r>
-        <w:rPr>
-          <w:rFonts w:cs="Arial"/>
-          <w:color w:val="212121"/>
-          <w:sz w:val="24"/>
-          <w:szCs w:val="24"/>
-          <w:shd w:val="clear" w:color="auto" w:fill="FFFFFF"/>
-        </w:rPr>
-        <w:t xml:space="preserve">, but the </w:t>
-      </w:r>
-      <w:r>
-        <w:rPr>
-          <w:rFonts w:cs="Arial"/>
-          <w:color w:val="212121"/>
-          <w:sz w:val="24"/>
-          <w:szCs w:val="24"/>
-          <w:shd w:val="clear" w:color="auto" w:fill="FFFFFF"/>
-        </w:rPr>
-        <w:t xml:space="preserve">principle behind it is the same. We used </w:t>
-      </w:r>
-      <w:proofErr w:type="spellStart"/>
-      <w:r>
-        <w:rPr>
-          <w:rFonts w:cs="Arial"/>
-          <w:color w:val="212121"/>
-          <w:sz w:val="24"/>
-          <w:szCs w:val="24"/>
-          <w:shd w:val="clear" w:color="auto" w:fill="FFFFFF"/>
-        </w:rPr>
-        <w:t>ReactionCommerce</w:t>
-      </w:r>
-      <w:proofErr w:type="spellEnd"/>
-      <w:r>
-        <w:rPr>
-          <w:rFonts w:cs="Arial"/>
-          <w:color w:val="212121"/>
-          <w:sz w:val="24"/>
-          <w:szCs w:val="24"/>
-          <w:shd w:val="clear" w:color="auto" w:fill="FFFFFF"/>
-        </w:rPr>
-        <w:t xml:space="preserve"> as our website platform and Meteor as our framework.</w:t>
+        <w:t xml:space="preserve"> involved. These tools are new standards and update software over time, but the principle behind it is the same. We used ReactionCommerce as our website platform and Meteor as our framework.</w:t>
       </w:r>
     </w:p>
     <w:p>
@@ -929,77 +863,7 @@
           <w:szCs w:val="24"/>
           <w:shd w:val="clear" w:color="auto" w:fill="FFFFFF"/>
         </w:rPr>
-        <w:t xml:space="preserve">A portion of the user interface design quality by the </w:t>
-      </w:r>
-      <w:r>
-        <w:rPr>
-          <w:rFonts w:cs="Arial"/>
-          <w:color w:val="212121"/>
-          <w:sz w:val="24"/>
-          <w:szCs w:val="24"/>
-          <w:shd w:val="clear" w:color="auto" w:fill="FFFFFF"/>
-        </w:rPr>
-        <w:t>layout.</w:t>
-      </w:r>
-      <w:r>
-        <w:rPr>
-          <w:rFonts w:cs="Arial"/>
-          <w:color w:val="212121"/>
-          <w:sz w:val="24"/>
-          <w:szCs w:val="24"/>
-          <w:shd w:val="clear" w:color="auto" w:fill="FFFFFF"/>
-        </w:rPr>
-        <w:t xml:space="preserve"> For example, </w:t>
-      </w:r>
-      <w:r>
-        <w:rPr>
-          <w:rFonts w:cs="Arial"/>
-          <w:color w:val="212121"/>
-          <w:sz w:val="24"/>
-          <w:szCs w:val="24"/>
-          <w:shd w:val="clear" w:color="auto" w:fill="FFFFFF"/>
-        </w:rPr>
-        <w:t>designers,</w:t>
-      </w:r>
-      <w:r>
-        <w:rPr>
-          <w:rFonts w:cs="Arial"/>
-          <w:color w:val="212121"/>
-          <w:sz w:val="24"/>
-          <w:szCs w:val="24"/>
-          <w:shd w:val="clear" w:color="auto" w:fill="FFFFFF"/>
-        </w:rPr>
-        <w:t xml:space="preserve"> layout design is to consider whether the site layout to take into </w:t>
-      </w:r>
-      <w:r>
-        <w:rPr>
-          <w:rFonts w:cs="Arial"/>
-          <w:color w:val="212121"/>
-          <w:sz w:val="24"/>
-          <w:szCs w:val="24"/>
-          <w:shd w:val="clear" w:color="auto" w:fill="FFFFFF"/>
-        </w:rPr>
-        <w:t>account,</w:t>
-      </w:r>
-      <w:r>
-        <w:rPr>
-          <w:rFonts w:cs="Arial"/>
-          <w:color w:val="212121"/>
-          <w:sz w:val="24"/>
-          <w:szCs w:val="24"/>
-          <w:shd w:val="clear" w:color="auto" w:fill="FFFFFF"/>
-        </w:rPr>
-        <w:t xml:space="preserve"> if the page is to keep the page a different consistency</w:t>
-      </w:r>
-      <w:r>
-        <w:rPr>
-          <w:rFonts w:cs="Arial"/>
-          <w:color w:val="212121"/>
-          <w:sz w:val="24"/>
-          <w:szCs w:val="24"/>
-          <w:shd w:val="clear" w:color="auto" w:fill="FFFFFF"/>
-        </w:rPr>
-        <w:t>.</w:t>
+        <w:t>A portion of the user interface design quality by the layout. For example, designers, layout design is to consider whether the site layout to take into account, if the page is to keep the page a different consistency.</w:t>
       </w:r>
     </w:p>
     <w:p>
@@ -1202,197 +1066,7 @@
           <w:szCs w:val="24"/>
           <w:shd w:val="clear" w:color="auto" w:fill="FFFFFF"/>
         </w:rPr>
-        <w:t xml:space="preserve">Graphic design is visual communication processes and issues through the appropriate use of typography, </w:t>
-      </w:r>
-      <w:r>
-        <w:rPr>
-          <w:rFonts w:cs="Arial"/>
-          <w:color w:val="212121"/>
-          <w:sz w:val="24"/>
-          <w:szCs w:val="24"/>
-          <w:shd w:val="clear" w:color="auto" w:fill="FFFFFF"/>
-        </w:rPr>
-        <w:t>space,</w:t>
-      </w:r>
-      <w:r>
-        <w:rPr>
-          <w:rFonts w:cs="Arial"/>
-          <w:color w:val="212121"/>
-          <w:sz w:val="24"/>
-          <w:szCs w:val="24"/>
-          <w:shd w:val="clear" w:color="auto" w:fill="FFFFFF"/>
-        </w:rPr>
-        <w:t xml:space="preserve"> image and </w:t>
-      </w:r>
-      <w:r>
-        <w:rPr>
-          <w:rFonts w:cs="Arial"/>
-          <w:color w:val="212121"/>
-          <w:sz w:val="24"/>
-          <w:szCs w:val="24"/>
-          <w:shd w:val="clear" w:color="auto" w:fill="FFFFFF"/>
-        </w:rPr>
-        <w:t>colour</w:t>
-      </w:r>
-      <w:r>
-        <w:rPr>
-          <w:rFonts w:cs="Arial"/>
-          <w:color w:val="212121"/>
-          <w:sz w:val="24"/>
-          <w:szCs w:val="24"/>
-          <w:shd w:val="clear" w:color="auto" w:fill="FFFFFF"/>
-        </w:rPr>
-        <w:t xml:space="preserve"> to </w:t>
-      </w:r>
-      <w:r>
-        <w:rPr>
-          <w:rFonts w:cs="Arial"/>
-          <w:color w:val="212121"/>
-          <w:sz w:val="24"/>
-          <w:szCs w:val="24"/>
-          <w:shd w:val="clear" w:color="auto" w:fill="FFFFFF"/>
-        </w:rPr>
-        <w:t>solve. U</w:t>
-      </w:r>
-      <w:r>
-        <w:rPr>
-          <w:rFonts w:cs="Arial"/>
-          <w:color w:val="212121"/>
-          <w:sz w:val="24"/>
-          <w:szCs w:val="24"/>
-          <w:shd w:val="clear" w:color="auto" w:fill="FFFFFF"/>
-        </w:rPr>
-        <w:t xml:space="preserve">se a graphic designer to create a variety of </w:t>
-      </w:r>
-      <w:r>
-        <w:rPr>
-          <w:rFonts w:cs="Arial"/>
-          <w:color w:val="212121"/>
-          <w:sz w:val="24"/>
-          <w:szCs w:val="24"/>
-          <w:shd w:val="clear" w:color="auto" w:fill="FFFFFF"/>
-        </w:rPr>
-        <w:t>ways,</w:t>
-      </w:r>
-      <w:r>
-        <w:rPr>
-          <w:rFonts w:cs="Arial"/>
-          <w:color w:val="212121"/>
-          <w:sz w:val="24"/>
-          <w:szCs w:val="24"/>
-          <w:shd w:val="clear" w:color="auto" w:fill="FFFFFF"/>
-        </w:rPr>
-        <w:t xml:space="preserve"> and the combination of </w:t>
-      </w:r>
-      <w:r>
-        <w:rPr>
-          <w:rFonts w:cs="Arial"/>
-          <w:color w:val="212121"/>
-          <w:sz w:val="24"/>
-          <w:szCs w:val="24"/>
-          <w:shd w:val="clear" w:color="auto" w:fill="FFFFFF"/>
-        </w:rPr>
-        <w:t>texts,</w:t>
-      </w:r>
-      <w:r>
-        <w:rPr>
-          <w:rFonts w:cs="Arial"/>
-          <w:color w:val="212121"/>
-          <w:sz w:val="24"/>
-          <w:szCs w:val="24"/>
-          <w:shd w:val="clear" w:color="auto" w:fill="FFFFFF"/>
-        </w:rPr>
-        <w:t xml:space="preserve"> ideas and visual information symbols and images to create a </w:t>
-      </w:r>
-      <w:r>
-        <w:rPr>
-          <w:rFonts w:cs="Arial"/>
-          <w:color w:val="212121"/>
-          <w:sz w:val="24"/>
-          <w:szCs w:val="24"/>
-          <w:shd w:val="clear" w:color="auto" w:fill="FFFFFF"/>
-        </w:rPr>
-        <w:t>presentation.</w:t>
-      </w:r>
-      <w:r>
-        <w:rPr>
-          <w:rFonts w:cs="Arial"/>
-          <w:color w:val="212121"/>
-          <w:sz w:val="24"/>
-          <w:szCs w:val="24"/>
-          <w:shd w:val="clear" w:color="auto" w:fill="FFFFFF"/>
-        </w:rPr>
-        <w:t xml:space="preserve"> Graphic designers can produce the end result combines </w:t>
-      </w:r>
-      <w:r>
-        <w:rPr>
-          <w:rFonts w:cs="Arial"/>
-          <w:color w:val="212121"/>
-          <w:sz w:val="24"/>
-          <w:szCs w:val="24"/>
-          <w:shd w:val="clear" w:color="auto" w:fill="FFFFFF"/>
-        </w:rPr>
-        <w:t>typography,</w:t>
-      </w:r>
-      <w:r>
-        <w:rPr>
-          <w:rFonts w:cs="Arial"/>
-          <w:color w:val="212121"/>
-          <w:sz w:val="24"/>
-          <w:szCs w:val="24"/>
-          <w:shd w:val="clear" w:color="auto" w:fill="FFFFFF"/>
-        </w:rPr>
-        <w:t xml:space="preserve"> visual arts and page layout - use </w:t>
-      </w:r>
-      <w:r>
-        <w:rPr>
-          <w:rFonts w:cs="Arial"/>
-          <w:color w:val="212121"/>
-          <w:sz w:val="24"/>
-          <w:szCs w:val="24"/>
-          <w:shd w:val="clear" w:color="auto" w:fill="FFFFFF"/>
-        </w:rPr>
-        <w:t>techniques.</w:t>
-      </w:r>
-      <w:r>
-        <w:rPr>
-          <w:rFonts w:cs="Arial"/>
-          <w:color w:val="212121"/>
-          <w:sz w:val="24"/>
-          <w:szCs w:val="24"/>
-          <w:shd w:val="clear" w:color="auto" w:fill="FFFFFF"/>
-        </w:rPr>
-        <w:t xml:space="preserve"> Graphic design often refers to both the method of communication </w:t>
-      </w:r>
-      <w:r>
-        <w:rPr>
-          <w:rFonts w:cs="Arial"/>
-          <w:color w:val="212121"/>
-          <w:sz w:val="24"/>
-          <w:szCs w:val="24"/>
-          <w:shd w:val="clear" w:color="auto" w:fill="FFFFFF"/>
-        </w:rPr>
-        <w:t>(Design)</w:t>
-      </w:r>
-      <w:r>
-        <w:rPr>
-          <w:rFonts w:cs="Arial"/>
-          <w:color w:val="212121"/>
-          <w:sz w:val="24"/>
-          <w:szCs w:val="24"/>
-          <w:shd w:val="clear" w:color="auto" w:fill="FFFFFF"/>
-        </w:rPr>
-        <w:t xml:space="preserve"> are formed and the products they make </w:t>
-      </w:r>
-      <w:r>
-        <w:rPr>
-          <w:rFonts w:cs="Arial"/>
-          <w:color w:val="212121"/>
-          <w:sz w:val="24"/>
-          <w:szCs w:val="24"/>
-          <w:shd w:val="clear" w:color="auto" w:fill="FFFFFF"/>
-        </w:rPr>
-        <w:t>(Design).</w:t>
+        <w:t>Graphic design is visual communication processes and issues through the appropriate use of typography, space, image and colour to solve. Use a graphic designer to create a variety of ways, and the combination of texts, ideas and visual information symbols and images to create a presentation. Graphic designers can produce the end result combines typography, visual arts and page layout - use techniques. Graphic design often refers to both the method of communication (Design) are formed and the products they make (Design).</w:t>
       </w:r>
     </w:p>
     <w:p>
@@ -1513,27 +1187,7 @@
           <w:szCs w:val="24"/>
           <w:shd w:val="clear" w:color="auto" w:fill="FFFFFF"/>
         </w:rPr>
-        <w:t xml:space="preserve">The database design is to create a detailed data model of the database process. This data model contains structural data definition language of all logical and physical choices necessary design and physical storage parameters needed to develop, and can then be used to create a </w:t>
-      </w:r>
-      <w:r>
-        <w:rPr>
-          <w:rFonts w:cs="Arial"/>
-          <w:color w:val="212121"/>
-          <w:sz w:val="24"/>
-          <w:szCs w:val="24"/>
-          <w:shd w:val="clear" w:color="auto" w:fill="FFFFFF"/>
-        </w:rPr>
-        <w:t>database.</w:t>
-      </w:r>
-      <w:r>
-        <w:rPr>
-          <w:rFonts w:cs="Arial"/>
-          <w:color w:val="212121"/>
-          <w:sz w:val="24"/>
-          <w:szCs w:val="24"/>
-          <w:shd w:val="clear" w:color="auto" w:fill="FFFFFF"/>
-        </w:rPr>
-        <w:t xml:space="preserve"> A complete model of attribution data contains detailed attributes for each unit. The long term database design can be used to describe the various parts of the structure of the database system. Logical data main design and appropriate considered used to store database structures.</w:t>
+        <w:t>The database design is to create a detailed data model of the database process. This data model contains structural data definition language of all logical and physical choices necessary design and physical storage parameters needed to develop, and can then be used to create a database. A complete model of attribution data contains detailed attributes for each unit. The long term database design can be used to describe the various parts of the structure of the database system. Logical data main design and appropriate considered used to store database structures.</w:t>
       </w:r>
     </w:p>
     <w:p>
@@ -1561,48 +1215,18 @@
           <w:sz w:val="24"/>
           <w:szCs w:val="24"/>
         </w:rPr>
-        <w:t xml:space="preserve">We used MongoDB as our database because </w:t>
-      </w:r>
-      <w:proofErr w:type="spellStart"/>
+        <w:t xml:space="preserve">We used MongoDB as our database because ReactionCommerce supports MongoDB. In this phase we only focus on Products schema collection. We created a table for Product schemas, identified relationship within them. </w:t>
+      </w:r>
       <w:r>
         <w:rPr>
           <w:rFonts w:asciiTheme="minorHAnsi" w:hAnsiTheme="minorHAnsi"/>
-          <w:sz w:val="24"/>
-          <w:szCs w:val="24"/>
-        </w:rPr>
-        <w:t>ReactionCommerce</w:t>
-      </w:r>
-      <w:proofErr w:type="spellEnd"/>
-      <w:r>
-        <w:rPr>
-          <w:rFonts w:asciiTheme="minorHAnsi" w:hAnsiTheme="minorHAnsi"/>
-          <w:sz w:val="24"/>
-          <w:szCs w:val="24"/>
-        </w:rPr>
-        <w:t xml:space="preserve"> supports MongoDB. In this phase we only focus on Products schema collection. We created a table for Product schemas, identified relationship within them. </w:t>
-      </w:r>
-      <w:r>
-        <w:rPr>
-          <w:rFonts w:asciiTheme="minorHAnsi" w:hAnsiTheme="minorHAnsi"/>
           <w:color w:val="212121"/>
           <w:sz w:val="24"/>
           <w:szCs w:val="24"/>
           <w:lang w:val="en"/>
         </w:rPr>
-        <w:t xml:space="preserve">Once the relationship between the various information and dependencies have been identified, then the data may be mapped to arrange from the database management system to support the memory object logical </w:t>
-      </w:r>
-      <w:r>
-        <w:rPr>
-          <w:rFonts w:asciiTheme="minorHAnsi" w:hAnsiTheme="minorHAnsi"/>
-          <w:color w:val="212121"/>
-          <w:sz w:val="24"/>
-          <w:szCs w:val="24"/>
-          <w:lang w:val="en"/>
-        </w:rPr>
-        <w:t>structure.</w:t>
-      </w:r>
-      <w:bookmarkStart w:id="0" w:name="_GoBack"/>
-      <w:bookmarkEnd w:id="0"/>
+        <w:t>Once the relationship between the various information and dependencies have been identified, then the data may be mapped to arrange from the database management system to support the memory object logical structure.</w:t>
+      </w:r>
     </w:p>
     <w:sectPr>
       <w:pgSz w:w="11906" w:h="16838"/>

</xml_diff>